<commit_message>
Update Dots N Lines text display sample.docx
</commit_message>
<xml_diff>
--- a/Samples/Dots N Lines text display sample.docx
+++ b/Samples/Dots N Lines text display sample.docx
@@ -726,21 +726,55 @@
       <w:pPr>
         <w:spacing w:line="240" w:lineRule="auto"/>
         <w:rPr>
+          <w:rFonts w:ascii="Dots n Lines" w:eastAsia="Yu Mincho" w:hAnsi="Dots n Lines" w:cs="Calibri"/>
+          <w:noProof/>
+          <w:sz w:val="44"/>
+          <w:szCs w:val="44"/>
+          <w:lang w:eastAsia="ja-JP"/>
+        </w:rPr>
+      </w:pPr>
+      <w:r>
+        <w:rPr>
+          <w:rFonts w:ascii="Dots n Lines" w:eastAsia="Yu Mincho" w:hAnsi="Dots n Lines" w:cs="Calibri"/>
+          <w:noProof/>
+          <w:sz w:val="44"/>
+          <w:szCs w:val="44"/>
+          <w:lang w:eastAsia="ja-JP"/>
+        </w:rPr>
+        <w:t xml:space="preserve">Þȣȝt iz an important activity but, unmanaged, it can lead to stress, confuzion and aŋxiety. Do not alaw ðe intrusiv þȣȝts to win! </w:t>
+      </w:r>
+    </w:p>
+    <w:p>
+      <w:pPr>
+        <w:spacing w:line="240" w:lineRule="auto"/>
+        <w:rPr>
+          <w:rFonts w:ascii="Dots n Lines" w:eastAsia="Yu Mincho" w:hAnsi="Dots n Lines" w:cs="Calibri"/>
+          <w:noProof/>
+          <w:sz w:val="44"/>
+          <w:szCs w:val="44"/>
+          <w:lang w:eastAsia="ja-JP"/>
+        </w:rPr>
+      </w:pPr>
+    </w:p>
+    <w:p>
+      <w:pPr>
+        <w:spacing w:line="240" w:lineRule="auto"/>
+        <w:rPr>
           <w:rFonts w:ascii="Dots n Lines" w:hAnsi="Dots n Lines"/>
           <w:sz w:val="44"/>
           <w:szCs w:val="44"/>
         </w:rPr>
       </w:pPr>
-      <w:r>
-        <w:rPr>
-          <w:rFonts w:ascii="Dots n Lines" w:eastAsia="Yu Mincho" w:hAnsi="Dots n Lines" w:cs="Calibri"/>
-          <w:noProof/>
+    </w:p>
+    <w:p>
+      <w:pPr>
+        <w:spacing w:line="240" w:lineRule="auto"/>
+        <w:rPr>
+          <w:rFonts w:ascii="Dots n Lines" w:hAnsi="Dots n Lines"/>
           <w:sz w:val="44"/>
           <w:szCs w:val="44"/>
-          <w:lang w:eastAsia="ja-JP"/>
-        </w:rPr>
-        <w:t xml:space="preserve">Þȣȝt iz an important activity but, unmanaged, it can lead to stress, confuzion and aŋxiety. Do not alaw ðe intrusiv þȣȝts to win! </w:t>
-      </w:r>
+        </w:rPr>
+      </w:pPr>
     </w:p>
     <w:sectPr>
       <w:pgSz w:w="11906" w:h="16838"/>
@@ -1358,6 +1392,7 @@
   <w:style w:type="character" w:default="1" w:styleId="DefaultParagraphFont">
     <w:name w:val="Default Paragraph Font"/>
     <w:uiPriority w:val="1"/>
+    <w:semiHidden/>
     <w:unhideWhenUsed/>
   </w:style>
   <w:style w:type="table" w:default="1" w:styleId="TableNormal">

</xml_diff>